<commit_message>
Update HPM table template
</commit_message>
<xml_diff>
--- a/internos/activityinfo/AIReports/HPM Table Template 2019.docx
+++ b/internos/activityinfo/AIReports/HPM Table Template 2019.docx
@@ -6,6 +6,7 @@
       <w:pPr>
         <w:spacing w:afterLines="20" w:after="48"/>
         <w:jc w:val="both"/>
+        <w:outlineLvl w:val="0"/>
         <w:rPr>
           <w:rFonts w:asciiTheme="majorHAnsi" w:eastAsia="Times New Roman" w:hAnsiTheme="majorHAnsi" w:cs="Times New Roman"/>
           <w:b/>
@@ -701,7 +702,7 @@
                 <w:sz w:val="18"/>
                 <w:szCs w:val="18"/>
               </w:rPr>
-              <w:t>#_cum#</w:t>
+              <w:t>0</w:t>
             </w:r>
           </w:p>
         </w:tc>
@@ -734,25 +735,7 @@
                 <w:sz w:val="18"/>
                 <w:szCs w:val="18"/>
               </w:rPr>
-              <w:t>#_dif</w:t>
-            </w:r>
-            <w:r>
-              <w:rPr>
-                <w:rFonts w:asciiTheme="majorHAnsi" w:eastAsia="Times New Roman" w:hAnsiTheme="majorHAnsi" w:cstheme="majorHAnsi"/>
-                <w:color w:val="000000"/>
-                <w:sz w:val="18"/>
-                <w:szCs w:val="18"/>
-              </w:rPr>
-              <w:t>f</w:t>
-            </w:r>
-            <w:r>
-              <w:rPr>
-                <w:rFonts w:asciiTheme="majorHAnsi" w:eastAsia="Times New Roman" w:hAnsiTheme="majorHAnsi" w:cstheme="majorHAnsi"/>
-                <w:color w:val="000000"/>
-                <w:sz w:val="18"/>
-                <w:szCs w:val="18"/>
-              </w:rPr>
-              <w:t>#</w:t>
+              <w:t>0</w:t>
             </w:r>
           </w:p>
         </w:tc>
@@ -956,7 +939,7 @@
                 <w:sz w:val="18"/>
                 <w:szCs w:val="18"/>
               </w:rPr>
-              <w:t>#_cum#</w:t>
+              <w:t>0</w:t>
             </w:r>
           </w:p>
         </w:tc>
@@ -989,25 +972,7 @@
                 <w:sz w:val="18"/>
                 <w:szCs w:val="18"/>
               </w:rPr>
-              <w:t>#_dif</w:t>
-            </w:r>
-            <w:r>
-              <w:rPr>
-                <w:rFonts w:asciiTheme="majorHAnsi" w:eastAsia="Times New Roman" w:hAnsiTheme="majorHAnsi" w:cstheme="majorHAnsi"/>
-                <w:color w:val="000000"/>
-                <w:sz w:val="18"/>
-                <w:szCs w:val="18"/>
-              </w:rPr>
-              <w:t>f</w:t>
-            </w:r>
-            <w:r>
-              <w:rPr>
-                <w:rFonts w:asciiTheme="majorHAnsi" w:eastAsia="Times New Roman" w:hAnsiTheme="majorHAnsi" w:cstheme="majorHAnsi"/>
-                <w:color w:val="000000"/>
-                <w:sz w:val="18"/>
-                <w:szCs w:val="18"/>
-              </w:rPr>
-              <w:t>#</w:t>
+              <w:t>0</w:t>
             </w:r>
           </w:p>
         </w:tc>
@@ -1222,7 +1187,7 @@
                 <w:sz w:val="18"/>
                 <w:szCs w:val="18"/>
               </w:rPr>
-              <w:t>#_cum#</w:t>
+              <w:t>0</w:t>
             </w:r>
           </w:p>
         </w:tc>
@@ -1255,25 +1220,7 @@
                 <w:sz w:val="18"/>
                 <w:szCs w:val="18"/>
               </w:rPr>
-              <w:t>#_dif</w:t>
-            </w:r>
-            <w:r>
-              <w:rPr>
-                <w:rFonts w:asciiTheme="majorHAnsi" w:eastAsia="Times New Roman" w:hAnsiTheme="majorHAnsi" w:cstheme="majorHAnsi"/>
-                <w:color w:val="000000"/>
-                <w:sz w:val="18"/>
-                <w:szCs w:val="18"/>
-              </w:rPr>
-              <w:t>f</w:t>
-            </w:r>
-            <w:r>
-              <w:rPr>
-                <w:rFonts w:asciiTheme="majorHAnsi" w:eastAsia="Times New Roman" w:hAnsiTheme="majorHAnsi" w:cstheme="majorHAnsi"/>
-                <w:color w:val="000000"/>
-                <w:sz w:val="18"/>
-                <w:szCs w:val="18"/>
-              </w:rPr>
-              <w:t>#</w:t>
+              <w:t>0</w:t>
             </w:r>
           </w:p>
         </w:tc>
@@ -1509,7 +1456,7 @@
                 <w:sz w:val="18"/>
                 <w:szCs w:val="18"/>
               </w:rPr>
-              <w:t>#_cum#</w:t>
+              <w:t>0</w:t>
             </w:r>
           </w:p>
         </w:tc>
@@ -1542,25 +1489,7 @@
                 <w:sz w:val="18"/>
                 <w:szCs w:val="18"/>
               </w:rPr>
-              <w:t>#_dif</w:t>
-            </w:r>
-            <w:r>
-              <w:rPr>
-                <w:rFonts w:asciiTheme="majorHAnsi" w:eastAsia="Times New Roman" w:hAnsiTheme="majorHAnsi" w:cstheme="majorHAnsi"/>
-                <w:color w:val="000000"/>
-                <w:sz w:val="18"/>
-                <w:szCs w:val="18"/>
-              </w:rPr>
-              <w:t>f</w:t>
-            </w:r>
-            <w:r>
-              <w:rPr>
-                <w:rFonts w:asciiTheme="majorHAnsi" w:eastAsia="Times New Roman" w:hAnsiTheme="majorHAnsi" w:cstheme="majorHAnsi"/>
-                <w:color w:val="000000"/>
-                <w:sz w:val="18"/>
-                <w:szCs w:val="18"/>
-              </w:rPr>
-              <w:t>#</w:t>
+              <w:t>0</w:t>
             </w:r>
           </w:p>
         </w:tc>
@@ -1763,7 +1692,7 @@
                 <w:sz w:val="18"/>
                 <w:szCs w:val="18"/>
               </w:rPr>
-              <w:t>#_cum#</w:t>
+              <w:t>0</w:t>
             </w:r>
           </w:p>
         </w:tc>
@@ -1796,25 +1725,7 @@
                 <w:sz w:val="18"/>
                 <w:szCs w:val="18"/>
               </w:rPr>
-              <w:t>#_dif</w:t>
-            </w:r>
-            <w:r>
-              <w:rPr>
-                <w:rFonts w:asciiTheme="majorHAnsi" w:eastAsia="Times New Roman" w:hAnsiTheme="majorHAnsi" w:cstheme="majorHAnsi"/>
-                <w:color w:val="000000"/>
-                <w:sz w:val="18"/>
-                <w:szCs w:val="18"/>
-              </w:rPr>
-              <w:t>f</w:t>
-            </w:r>
-            <w:r>
-              <w:rPr>
-                <w:rFonts w:asciiTheme="majorHAnsi" w:eastAsia="Times New Roman" w:hAnsiTheme="majorHAnsi" w:cstheme="majorHAnsi"/>
-                <w:color w:val="000000"/>
-                <w:sz w:val="18"/>
-                <w:szCs w:val="18"/>
-              </w:rPr>
-              <w:t>#</w:t>
+              <w:t>0</w:t>
             </w:r>
           </w:p>
         </w:tc>
@@ -2024,7 +1935,7 @@
                 <w:sz w:val="18"/>
                 <w:szCs w:val="18"/>
               </w:rPr>
-              <w:t>#_cum#</w:t>
+              <w:t>0</w:t>
             </w:r>
           </w:p>
         </w:tc>
@@ -2057,25 +1968,7 @@
                 <w:sz w:val="18"/>
                 <w:szCs w:val="18"/>
               </w:rPr>
-              <w:t>#_dif</w:t>
-            </w:r>
-            <w:r>
-              <w:rPr>
-                <w:rFonts w:asciiTheme="majorHAnsi" w:eastAsia="Times New Roman" w:hAnsiTheme="majorHAnsi" w:cstheme="majorHAnsi"/>
-                <w:color w:val="000000"/>
-                <w:sz w:val="18"/>
-                <w:szCs w:val="18"/>
-              </w:rPr>
-              <w:t>f</w:t>
-            </w:r>
-            <w:r>
-              <w:rPr>
-                <w:rFonts w:asciiTheme="majorHAnsi" w:eastAsia="Times New Roman" w:hAnsiTheme="majorHAnsi" w:cstheme="majorHAnsi"/>
-                <w:color w:val="000000"/>
-                <w:sz w:val="18"/>
-                <w:szCs w:val="18"/>
-              </w:rPr>
-              <w:t>#</w:t>
+              <w:t>0</w:t>
             </w:r>
           </w:p>
         </w:tc>
@@ -2280,7 +2173,7 @@
                 <w:sz w:val="18"/>
                 <w:szCs w:val="18"/>
               </w:rPr>
-              <w:t>#_cum#</w:t>
+              <w:t>0</w:t>
             </w:r>
           </w:p>
         </w:tc>
@@ -2313,25 +2206,7 @@
                 <w:sz w:val="18"/>
                 <w:szCs w:val="18"/>
               </w:rPr>
-              <w:t>#_dif</w:t>
-            </w:r>
-            <w:r>
-              <w:rPr>
-                <w:rFonts w:asciiTheme="majorHAnsi" w:eastAsia="Times New Roman" w:hAnsiTheme="majorHAnsi" w:cstheme="majorHAnsi"/>
-                <w:color w:val="000000"/>
-                <w:sz w:val="18"/>
-                <w:szCs w:val="18"/>
-              </w:rPr>
-              <w:t>f</w:t>
-            </w:r>
-            <w:r>
-              <w:rPr>
-                <w:rFonts w:asciiTheme="majorHAnsi" w:eastAsia="Times New Roman" w:hAnsiTheme="majorHAnsi" w:cstheme="majorHAnsi"/>
-                <w:color w:val="000000"/>
-                <w:sz w:val="18"/>
-                <w:szCs w:val="18"/>
-              </w:rPr>
-              <w:t>#</w:t>
+              <w:t>0</w:t>
             </w:r>
           </w:p>
         </w:tc>
@@ -2580,7 +2455,7 @@
                 <w:sz w:val="18"/>
                 <w:szCs w:val="18"/>
               </w:rPr>
-              <w:t>#_cum#</w:t>
+              <w:t>1789</w:t>
             </w:r>
             <w:r>
               <w:rPr>
@@ -2632,25 +2507,7 @@
                 <w:sz w:val="18"/>
                 <w:szCs w:val="18"/>
               </w:rPr>
-              <w:t>#_dif</w:t>
-            </w:r>
-            <w:r>
-              <w:rPr>
-                <w:rFonts w:asciiTheme="majorHAnsi" w:eastAsia="Times New Roman" w:hAnsiTheme="majorHAnsi" w:cstheme="majorHAnsi"/>
-                <w:color w:val="000000"/>
-                <w:sz w:val="18"/>
-                <w:szCs w:val="18"/>
-              </w:rPr>
-              <w:t>f</w:t>
-            </w:r>
-            <w:r>
-              <w:rPr>
-                <w:rFonts w:asciiTheme="majorHAnsi" w:eastAsia="Times New Roman" w:hAnsiTheme="majorHAnsi" w:cstheme="majorHAnsi"/>
-                <w:color w:val="000000"/>
-                <w:sz w:val="18"/>
-                <w:szCs w:val="18"/>
-              </w:rPr>
-              <w:t>#</w:t>
+              <w:t>1789</w:t>
             </w:r>
           </w:p>
         </w:tc>
@@ -2866,7 +2723,7 @@
                 <w:sz w:val="18"/>
                 <w:szCs w:val="18"/>
               </w:rPr>
-              <w:t>#_cum#</w:t>
+              <w:t>1654</w:t>
             </w:r>
             <w:r>
               <w:rPr>
@@ -2918,25 +2775,7 @@
                 <w:sz w:val="18"/>
                 <w:szCs w:val="18"/>
               </w:rPr>
-              <w:t>#_dif</w:t>
-            </w:r>
-            <w:r>
-              <w:rPr>
-                <w:rFonts w:asciiTheme="majorHAnsi" w:eastAsia="Times New Roman" w:hAnsiTheme="majorHAnsi" w:cstheme="majorHAnsi"/>
-                <w:color w:val="000000"/>
-                <w:sz w:val="18"/>
-                <w:szCs w:val="18"/>
-              </w:rPr>
-              <w:t>f</w:t>
-            </w:r>
-            <w:r>
-              <w:rPr>
-                <w:rFonts w:asciiTheme="majorHAnsi" w:eastAsia="Times New Roman" w:hAnsiTheme="majorHAnsi" w:cstheme="majorHAnsi"/>
-                <w:color w:val="000000"/>
-                <w:sz w:val="18"/>
-                <w:szCs w:val="18"/>
-              </w:rPr>
-              <w:t>#</w:t>
+              <w:t>1654</w:t>
             </w:r>
           </w:p>
         </w:tc>
@@ -3150,7 +2989,7 @@
                 <w:sz w:val="18"/>
                 <w:szCs w:val="18"/>
               </w:rPr>
-              <w:t>#_cum#</w:t>
+              <w:t>2740</w:t>
             </w:r>
           </w:p>
         </w:tc>
@@ -3183,25 +3022,7 @@
                 <w:sz w:val="18"/>
                 <w:szCs w:val="18"/>
               </w:rPr>
-              <w:t>#_dif</w:t>
-            </w:r>
-            <w:r>
-              <w:rPr>
-                <w:rFonts w:asciiTheme="majorHAnsi" w:eastAsia="Times New Roman" w:hAnsiTheme="majorHAnsi" w:cstheme="majorHAnsi"/>
-                <w:color w:val="000000"/>
-                <w:sz w:val="18"/>
-                <w:szCs w:val="18"/>
-              </w:rPr>
-              <w:t>f</w:t>
-            </w:r>
-            <w:r>
-              <w:rPr>
-                <w:rFonts w:asciiTheme="majorHAnsi" w:eastAsia="Times New Roman" w:hAnsiTheme="majorHAnsi" w:cstheme="majorHAnsi"/>
-                <w:color w:val="000000"/>
-                <w:sz w:val="18"/>
-                <w:szCs w:val="18"/>
-              </w:rPr>
-              <w:t>#</w:t>
+              <w:t>2740</w:t>
             </w:r>
           </w:p>
         </w:tc>
@@ -4016,8 +3837,6 @@
               </w:rPr>
               <w:t>1504</w:t>
             </w:r>
-            <w:bookmarkStart w:id="0" w:name="_GoBack"/>
-            <w:bookmarkEnd w:id="0"/>
           </w:p>
         </w:tc>
       </w:tr>
@@ -4536,7 +4355,7 @@
                 <w:sz w:val="18"/>
                 <w:szCs w:val="18"/>
               </w:rPr>
-              <w:t>#_cum#</w:t>
+              <w:t>2621</w:t>
             </w:r>
           </w:p>
         </w:tc>
@@ -4569,25 +4388,7 @@
                 <w:sz w:val="18"/>
                 <w:szCs w:val="18"/>
               </w:rPr>
-              <w:t>#_dif</w:t>
-            </w:r>
-            <w:r>
-              <w:rPr>
-                <w:rFonts w:asciiTheme="majorHAnsi" w:eastAsia="Times New Roman" w:hAnsiTheme="majorHAnsi" w:cstheme="majorHAnsi"/>
-                <w:color w:val="000000"/>
-                <w:sz w:val="18"/>
-                <w:szCs w:val="18"/>
-              </w:rPr>
-              <w:t>f</w:t>
-            </w:r>
-            <w:r>
-              <w:rPr>
-                <w:rFonts w:asciiTheme="majorHAnsi" w:eastAsia="Times New Roman" w:hAnsiTheme="majorHAnsi" w:cstheme="majorHAnsi"/>
-                <w:color w:val="000000"/>
-                <w:sz w:val="18"/>
-                <w:szCs w:val="18"/>
-              </w:rPr>
-              <w:t>#</w:t>
+              <w:t>2621</w:t>
             </w:r>
           </w:p>
         </w:tc>
@@ -4794,7 +4595,7 @@
                 <w:sz w:val="18"/>
                 <w:szCs w:val="18"/>
               </w:rPr>
-              <w:t>#_cum#</w:t>
+              <w:t>2638</w:t>
             </w:r>
           </w:p>
         </w:tc>
@@ -4827,25 +4628,7 @@
                 <w:sz w:val="18"/>
                 <w:szCs w:val="18"/>
               </w:rPr>
-              <w:t>#_dif</w:t>
-            </w:r>
-            <w:r>
-              <w:rPr>
-                <w:rFonts w:asciiTheme="majorHAnsi" w:eastAsia="Times New Roman" w:hAnsiTheme="majorHAnsi" w:cstheme="majorHAnsi"/>
-                <w:color w:val="000000"/>
-                <w:sz w:val="18"/>
-                <w:szCs w:val="18"/>
-              </w:rPr>
-              <w:t>f</w:t>
-            </w:r>
-            <w:r>
-              <w:rPr>
-                <w:rFonts w:asciiTheme="majorHAnsi" w:eastAsia="Times New Roman" w:hAnsiTheme="majorHAnsi" w:cstheme="majorHAnsi"/>
-                <w:color w:val="000000"/>
-                <w:sz w:val="18"/>
-                <w:szCs w:val="18"/>
-              </w:rPr>
-              <w:t>#</w:t>
+              <w:t>2638</w:t>
             </w:r>
           </w:p>
         </w:tc>
@@ -5048,7 +4831,7 @@
                 <w:sz w:val="18"/>
                 <w:szCs w:val="18"/>
               </w:rPr>
-              <w:t>#_cum#</w:t>
+              <w:t>2178</w:t>
             </w:r>
           </w:p>
         </w:tc>
@@ -5081,25 +4864,7 @@
                 <w:sz w:val="18"/>
                 <w:szCs w:val="18"/>
               </w:rPr>
-              <w:t>#_dif</w:t>
-            </w:r>
-            <w:r>
-              <w:rPr>
-                <w:rFonts w:asciiTheme="majorHAnsi" w:eastAsia="Times New Roman" w:hAnsiTheme="majorHAnsi" w:cstheme="majorHAnsi"/>
-                <w:color w:val="000000"/>
-                <w:sz w:val="18"/>
-                <w:szCs w:val="18"/>
-              </w:rPr>
-              <w:t>f</w:t>
-            </w:r>
-            <w:r>
-              <w:rPr>
-                <w:rFonts w:asciiTheme="majorHAnsi" w:eastAsia="Times New Roman" w:hAnsiTheme="majorHAnsi" w:cstheme="majorHAnsi"/>
-                <w:color w:val="000000"/>
-                <w:sz w:val="18"/>
-                <w:szCs w:val="18"/>
-              </w:rPr>
-              <w:t>#</w:t>
+              <w:t>0</w:t>
             </w:r>
           </w:p>
         </w:tc>
@@ -5348,7 +5113,7 @@
                 <w:sz w:val="18"/>
                 <w:szCs w:val="18"/>
               </w:rPr>
-              <w:t>#_cum#</w:t>
+              <w:t>3032</w:t>
             </w:r>
             <w:r>
               <w:rPr>
@@ -5400,32 +5165,23 @@
                 <w:sz w:val="18"/>
                 <w:szCs w:val="18"/>
               </w:rPr>
-              <w:t>#_dif</w:t>
-            </w:r>
-            <w:r>
-              <w:rPr>
-                <w:rFonts w:asciiTheme="majorHAnsi" w:eastAsia="Times New Roman" w:hAnsiTheme="majorHAnsi" w:cstheme="majorHAnsi"/>
-                <w:color w:val="000000"/>
-                <w:sz w:val="18"/>
-                <w:szCs w:val="18"/>
-              </w:rPr>
-              <w:t>f</w:t>
-            </w:r>
-            <w:r>
-              <w:rPr>
-                <w:rFonts w:asciiTheme="majorHAnsi" w:eastAsia="Times New Roman" w:hAnsiTheme="majorHAnsi" w:cstheme="majorHAnsi"/>
-                <w:color w:val="000000"/>
-                <w:sz w:val="18"/>
-                <w:szCs w:val="18"/>
-              </w:rPr>
-              <w:t>#</w:t>
+              <w:t>303</w:t>
+            </w:r>
+            <w:r>
+              <w:rPr>
+                <w:rFonts w:asciiTheme="majorHAnsi" w:eastAsia="Times New Roman" w:hAnsiTheme="majorHAnsi" w:cstheme="majorHAnsi"/>
+                <w:color w:val="000000"/>
+                <w:sz w:val="18"/>
+                <w:szCs w:val="18"/>
+              </w:rPr>
+              <w:t>2</w:t>
             </w:r>
           </w:p>
         </w:tc>
       </w:tr>
       <w:tr>
         <w:trPr>
-          <w:trHeight w:val="99"/>
+          <w:trHeight w:val="674"/>
         </w:trPr>
         <w:tc>
           <w:tcPr>
@@ -5624,7 +5380,16 @@
                 <w:sz w:val="18"/>
                 <w:szCs w:val="18"/>
               </w:rPr>
-              <w:t xml:space="preserve">#_cum# </w:t>
+              <w:t>3071</w:t>
+            </w:r>
+            <w:r>
+              <w:rPr>
+                <w:rFonts w:asciiTheme="majorHAnsi" w:eastAsia="Times New Roman" w:hAnsiTheme="majorHAnsi" w:cstheme="majorHAnsi"/>
+                <w:color w:val="000000"/>
+                <w:sz w:val="18"/>
+                <w:szCs w:val="18"/>
+              </w:rPr>
+              <w:t xml:space="preserve"> </w:t>
             </w:r>
             <w:r>
               <w:rPr>
@@ -5667,25 +5432,7 @@
                 <w:sz w:val="18"/>
                 <w:szCs w:val="18"/>
               </w:rPr>
-              <w:t>#_dif</w:t>
-            </w:r>
-            <w:r>
-              <w:rPr>
-                <w:rFonts w:asciiTheme="majorHAnsi" w:eastAsia="Times New Roman" w:hAnsiTheme="majorHAnsi" w:cstheme="majorHAnsi"/>
-                <w:color w:val="000000"/>
-                <w:sz w:val="18"/>
-                <w:szCs w:val="18"/>
-              </w:rPr>
-              <w:t>f</w:t>
-            </w:r>
-            <w:r>
-              <w:rPr>
-                <w:rFonts w:asciiTheme="majorHAnsi" w:eastAsia="Times New Roman" w:hAnsiTheme="majorHAnsi" w:cstheme="majorHAnsi"/>
-                <w:color w:val="000000"/>
-                <w:sz w:val="18"/>
-                <w:szCs w:val="18"/>
-              </w:rPr>
-              <w:t>#</w:t>
+              <w:t>3071</w:t>
             </w:r>
           </w:p>
         </w:tc>
@@ -5891,7 +5638,7 @@
                 <w:sz w:val="18"/>
                 <w:szCs w:val="18"/>
               </w:rPr>
-              <w:t>#_cum#</w:t>
+              <w:t>3179</w:t>
             </w:r>
             <w:r>
               <w:rPr>
@@ -5943,25 +5690,7 @@
                 <w:sz w:val="18"/>
                 <w:szCs w:val="18"/>
               </w:rPr>
-              <w:t>#_dif</w:t>
-            </w:r>
-            <w:r>
-              <w:rPr>
-                <w:rFonts w:asciiTheme="majorHAnsi" w:eastAsia="Times New Roman" w:hAnsiTheme="majorHAnsi" w:cstheme="majorHAnsi"/>
-                <w:color w:val="000000"/>
-                <w:sz w:val="18"/>
-                <w:szCs w:val="18"/>
-              </w:rPr>
-              <w:t>f</w:t>
-            </w:r>
-            <w:r>
-              <w:rPr>
-                <w:rFonts w:asciiTheme="majorHAnsi" w:eastAsia="Times New Roman" w:hAnsiTheme="majorHAnsi" w:cstheme="majorHAnsi"/>
-                <w:color w:val="000000"/>
-                <w:sz w:val="18"/>
-                <w:szCs w:val="18"/>
-              </w:rPr>
-              <w:t>#</w:t>
+              <w:t>3179</w:t>
             </w:r>
           </w:p>
         </w:tc>
@@ -6164,7 +5893,7 @@
                 <w:sz w:val="18"/>
                 <w:szCs w:val="18"/>
               </w:rPr>
-              <w:t>#_cum#</w:t>
+              <w:t>3347</w:t>
             </w:r>
             <w:r>
               <w:rPr>
@@ -6216,32 +5945,14 @@
                 <w:sz w:val="18"/>
                 <w:szCs w:val="18"/>
               </w:rPr>
-              <w:t>#_dif</w:t>
-            </w:r>
-            <w:r>
-              <w:rPr>
-                <w:rFonts w:asciiTheme="majorHAnsi" w:eastAsia="Times New Roman" w:hAnsiTheme="majorHAnsi" w:cstheme="majorHAnsi"/>
-                <w:color w:val="000000"/>
-                <w:sz w:val="18"/>
-                <w:szCs w:val="18"/>
-              </w:rPr>
-              <w:t>f</w:t>
-            </w:r>
-            <w:r>
-              <w:rPr>
-                <w:rFonts w:asciiTheme="majorHAnsi" w:eastAsia="Times New Roman" w:hAnsiTheme="majorHAnsi" w:cstheme="majorHAnsi"/>
-                <w:color w:val="000000"/>
-                <w:sz w:val="18"/>
-                <w:szCs w:val="18"/>
-              </w:rPr>
-              <w:t>#</w:t>
+              <w:t>3347</w:t>
             </w:r>
           </w:p>
         </w:tc>
       </w:tr>
       <w:tr>
         <w:trPr>
-          <w:trHeight w:val="261"/>
+          <w:trHeight w:val="255"/>
         </w:trPr>
         <w:tc>
           <w:tcPr>
@@ -6492,7 +6203,7 @@
                 <w:sz w:val="18"/>
                 <w:szCs w:val="18"/>
               </w:rPr>
-              <w:t>#_cum#</w:t>
+              <w:t>850</w:t>
             </w:r>
           </w:p>
         </w:tc>
@@ -6525,26 +6236,10 @@
                 <w:sz w:val="18"/>
                 <w:szCs w:val="18"/>
               </w:rPr>
-              <w:t>#_dif</w:t>
-            </w:r>
-            <w:r>
-              <w:rPr>
-                <w:rFonts w:asciiTheme="majorHAnsi" w:eastAsia="Times New Roman" w:hAnsiTheme="majorHAnsi" w:cstheme="majorHAnsi"/>
-                <w:color w:val="000000"/>
-                <w:sz w:val="18"/>
-                <w:szCs w:val="18"/>
-              </w:rPr>
-              <w:t>f</w:t>
-            </w:r>
-            <w:r>
-              <w:rPr>
-                <w:rFonts w:asciiTheme="majorHAnsi" w:eastAsia="Times New Roman" w:hAnsiTheme="majorHAnsi" w:cstheme="majorHAnsi"/>
-                <w:color w:val="000000"/>
-                <w:sz w:val="18"/>
-                <w:szCs w:val="18"/>
-              </w:rPr>
-              <w:t>#</w:t>
-            </w:r>
+              <w:t>850</w:t>
+            </w:r>
+            <w:bookmarkStart w:id="0" w:name="_GoBack"/>
+            <w:bookmarkEnd w:id="0"/>
           </w:p>
         </w:tc>
       </w:tr>
@@ -6757,7 +6452,7 @@
                 <w:sz w:val="18"/>
                 <w:szCs w:val="18"/>
               </w:rPr>
-              <w:t>#_cum#</w:t>
+              <w:t>783</w:t>
             </w:r>
           </w:p>
         </w:tc>
@@ -6790,25 +6485,7 @@
                 <w:sz w:val="18"/>
                 <w:szCs w:val="18"/>
               </w:rPr>
-              <w:t>#_dif</w:t>
-            </w:r>
-            <w:r>
-              <w:rPr>
-                <w:rFonts w:asciiTheme="majorHAnsi" w:eastAsia="Times New Roman" w:hAnsiTheme="majorHAnsi" w:cstheme="majorHAnsi"/>
-                <w:color w:val="000000"/>
-                <w:sz w:val="18"/>
-                <w:szCs w:val="18"/>
-              </w:rPr>
-              <w:t>f</w:t>
-            </w:r>
-            <w:r>
-              <w:rPr>
-                <w:rFonts w:asciiTheme="majorHAnsi" w:eastAsia="Times New Roman" w:hAnsiTheme="majorHAnsi" w:cstheme="majorHAnsi"/>
-                <w:color w:val="000000"/>
-                <w:sz w:val="18"/>
-                <w:szCs w:val="18"/>
-              </w:rPr>
-              <w:t>#</w:t>
+              <w:t>783</w:t>
             </w:r>
           </w:p>
         </w:tc>
@@ -7057,7 +6734,16 @@
                 <w:sz w:val="18"/>
                 <w:szCs w:val="18"/>
               </w:rPr>
-              <w:t xml:space="preserve">#_cum# </w:t>
+              <w:t>1396</w:t>
+            </w:r>
+            <w:r>
+              <w:rPr>
+                <w:rFonts w:asciiTheme="majorHAnsi" w:eastAsia="Times New Roman" w:hAnsiTheme="majorHAnsi" w:cstheme="majorHAnsi"/>
+                <w:color w:val="000000"/>
+                <w:sz w:val="18"/>
+                <w:szCs w:val="18"/>
+              </w:rPr>
+              <w:t xml:space="preserve"> </w:t>
             </w:r>
             <w:r>
               <w:rPr>
@@ -7100,25 +6786,7 @@
                 <w:sz w:val="18"/>
                 <w:szCs w:val="18"/>
               </w:rPr>
-              <w:t>#_dif</w:t>
-            </w:r>
-            <w:r>
-              <w:rPr>
-                <w:rFonts w:asciiTheme="majorHAnsi" w:eastAsia="Times New Roman" w:hAnsiTheme="majorHAnsi" w:cstheme="majorHAnsi"/>
-                <w:color w:val="000000"/>
-                <w:sz w:val="18"/>
-                <w:szCs w:val="18"/>
-              </w:rPr>
-              <w:t>f</w:t>
-            </w:r>
-            <w:r>
-              <w:rPr>
-                <w:rFonts w:asciiTheme="majorHAnsi" w:eastAsia="Times New Roman" w:hAnsiTheme="majorHAnsi" w:cstheme="majorHAnsi"/>
-                <w:color w:val="000000"/>
-                <w:sz w:val="18"/>
-                <w:szCs w:val="18"/>
-              </w:rPr>
-              <w:t>#</w:t>
+              <w:t>1396</w:t>
             </w:r>
           </w:p>
         </w:tc>
@@ -7372,7 +7040,16 @@
                 <w:sz w:val="18"/>
                 <w:szCs w:val="18"/>
               </w:rPr>
-              <w:t xml:space="preserve">#_cum# </w:t>
+              <w:t>0</w:t>
+            </w:r>
+            <w:r>
+              <w:rPr>
+                <w:rFonts w:asciiTheme="majorHAnsi" w:eastAsia="Times New Roman" w:hAnsiTheme="majorHAnsi" w:cstheme="majorHAnsi"/>
+                <w:color w:val="000000"/>
+                <w:sz w:val="18"/>
+                <w:szCs w:val="18"/>
+              </w:rPr>
+              <w:t xml:space="preserve"> </w:t>
             </w:r>
             <w:r>
               <w:rPr>
@@ -7415,25 +7092,7 @@
                 <w:sz w:val="18"/>
                 <w:szCs w:val="18"/>
               </w:rPr>
-              <w:t>#_dif</w:t>
-            </w:r>
-            <w:r>
-              <w:rPr>
-                <w:rFonts w:asciiTheme="majorHAnsi" w:eastAsia="Times New Roman" w:hAnsiTheme="majorHAnsi" w:cstheme="majorHAnsi"/>
-                <w:color w:val="000000"/>
-                <w:sz w:val="18"/>
-                <w:szCs w:val="18"/>
-              </w:rPr>
-              <w:t>f</w:t>
-            </w:r>
-            <w:r>
-              <w:rPr>
-                <w:rFonts w:asciiTheme="majorHAnsi" w:eastAsia="Times New Roman" w:hAnsiTheme="majorHAnsi" w:cstheme="majorHAnsi"/>
-                <w:color w:val="000000"/>
-                <w:sz w:val="18"/>
-                <w:szCs w:val="18"/>
-              </w:rPr>
-              <w:t>#</w:t>
+              <w:t>0</w:t>
             </w:r>
           </w:p>
         </w:tc>
@@ -7646,7 +7305,16 @@
                 <w:sz w:val="18"/>
                 <w:szCs w:val="18"/>
               </w:rPr>
-              <w:t xml:space="preserve">#_cum# </w:t>
+              <w:t>0</w:t>
+            </w:r>
+            <w:r>
+              <w:rPr>
+                <w:rFonts w:asciiTheme="majorHAnsi" w:eastAsia="Times New Roman" w:hAnsiTheme="majorHAnsi" w:cstheme="majorHAnsi"/>
+                <w:color w:val="000000"/>
+                <w:sz w:val="18"/>
+                <w:szCs w:val="18"/>
+              </w:rPr>
+              <w:t xml:space="preserve"> </w:t>
             </w:r>
             <w:r>
               <w:rPr>
@@ -7689,25 +7357,7 @@
                 <w:sz w:val="18"/>
                 <w:szCs w:val="18"/>
               </w:rPr>
-              <w:t>#_dif</w:t>
-            </w:r>
-            <w:r>
-              <w:rPr>
-                <w:rFonts w:asciiTheme="majorHAnsi" w:eastAsia="Times New Roman" w:hAnsiTheme="majorHAnsi" w:cstheme="majorHAnsi"/>
-                <w:color w:val="000000"/>
-                <w:sz w:val="18"/>
-                <w:szCs w:val="18"/>
-              </w:rPr>
-              <w:t>f</w:t>
-            </w:r>
-            <w:r>
-              <w:rPr>
-                <w:rFonts w:asciiTheme="majorHAnsi" w:eastAsia="Times New Roman" w:hAnsiTheme="majorHAnsi" w:cstheme="majorHAnsi"/>
-                <w:color w:val="000000"/>
-                <w:sz w:val="18"/>
-                <w:szCs w:val="18"/>
-              </w:rPr>
-              <w:t>#</w:t>
+              <w:t>0</w:t>
             </w:r>
           </w:p>
         </w:tc>
@@ -7911,7 +7561,7 @@
                 <w:sz w:val="18"/>
                 <w:szCs w:val="18"/>
               </w:rPr>
-              <w:t>#_cum#</w:t>
+              <w:t>0</w:t>
             </w:r>
             <w:r>
               <w:rPr>
@@ -7963,25 +7613,7 @@
                 <w:sz w:val="18"/>
                 <w:szCs w:val="18"/>
               </w:rPr>
-              <w:t>#_dif</w:t>
-            </w:r>
-            <w:r>
-              <w:rPr>
-                <w:rFonts w:asciiTheme="majorHAnsi" w:eastAsia="Times New Roman" w:hAnsiTheme="majorHAnsi" w:cstheme="majorHAnsi"/>
-                <w:color w:val="000000"/>
-                <w:sz w:val="18"/>
-                <w:szCs w:val="18"/>
-              </w:rPr>
-              <w:t>f</w:t>
-            </w:r>
-            <w:r>
-              <w:rPr>
-                <w:rFonts w:asciiTheme="majorHAnsi" w:eastAsia="Times New Roman" w:hAnsiTheme="majorHAnsi" w:cstheme="majorHAnsi"/>
-                <w:color w:val="000000"/>
-                <w:sz w:val="18"/>
-                <w:szCs w:val="18"/>
-              </w:rPr>
-              <w:t>#</w:t>
+              <w:t>0</w:t>
             </w:r>
           </w:p>
         </w:tc>
@@ -8185,7 +7817,7 @@
                 <w:sz w:val="18"/>
                 <w:szCs w:val="18"/>
               </w:rPr>
-              <w:t>#_cum#</w:t>
+              <w:t>0</w:t>
             </w:r>
             <w:r>
               <w:rPr>
@@ -8237,25 +7869,7 @@
                 <w:sz w:val="18"/>
                 <w:szCs w:val="18"/>
               </w:rPr>
-              <w:t>#_dif</w:t>
-            </w:r>
-            <w:r>
-              <w:rPr>
-                <w:rFonts w:asciiTheme="majorHAnsi" w:eastAsia="Times New Roman" w:hAnsiTheme="majorHAnsi" w:cstheme="majorHAnsi"/>
-                <w:color w:val="000000"/>
-                <w:sz w:val="18"/>
-                <w:szCs w:val="18"/>
-              </w:rPr>
-              <w:t>f</w:t>
-            </w:r>
-            <w:r>
-              <w:rPr>
-                <w:rFonts w:asciiTheme="majorHAnsi" w:eastAsia="Times New Roman" w:hAnsiTheme="majorHAnsi" w:cstheme="majorHAnsi"/>
-                <w:color w:val="000000"/>
-                <w:sz w:val="18"/>
-                <w:szCs w:val="18"/>
-              </w:rPr>
-              <w:t>#</w:t>
+              <w:t>0</w:t>
             </w:r>
           </w:p>
         </w:tc>
@@ -8459,7 +8073,7 @@
                 <w:sz w:val="18"/>
                 <w:szCs w:val="18"/>
               </w:rPr>
-              <w:t>#_cum#</w:t>
+              <w:t>0</w:t>
             </w:r>
           </w:p>
         </w:tc>
@@ -8492,25 +8106,7 @@
                 <w:sz w:val="18"/>
                 <w:szCs w:val="18"/>
               </w:rPr>
-              <w:t>#_dif</w:t>
-            </w:r>
-            <w:r>
-              <w:rPr>
-                <w:rFonts w:asciiTheme="majorHAnsi" w:eastAsia="Times New Roman" w:hAnsiTheme="majorHAnsi" w:cstheme="majorHAnsi"/>
-                <w:color w:val="000000"/>
-                <w:sz w:val="18"/>
-                <w:szCs w:val="18"/>
-              </w:rPr>
-              <w:t>f</w:t>
-            </w:r>
-            <w:r>
-              <w:rPr>
-                <w:rFonts w:asciiTheme="majorHAnsi" w:eastAsia="Times New Roman" w:hAnsiTheme="majorHAnsi" w:cstheme="majorHAnsi"/>
-                <w:color w:val="000000"/>
-                <w:sz w:val="18"/>
-                <w:szCs w:val="18"/>
-              </w:rPr>
-              <w:t>#</w:t>
+              <w:t>0</w:t>
             </w:r>
           </w:p>
         </w:tc>
@@ -8732,7 +8328,7 @@
                 <w:sz w:val="18"/>
                 <w:szCs w:val="18"/>
               </w:rPr>
-              <w:t>#_cum#</w:t>
+              <w:t>0</w:t>
             </w:r>
           </w:p>
         </w:tc>
@@ -8765,25 +8361,7 @@
                 <w:sz w:val="18"/>
                 <w:szCs w:val="18"/>
               </w:rPr>
-              <w:t>#_dif</w:t>
-            </w:r>
-            <w:r>
-              <w:rPr>
-                <w:rFonts w:asciiTheme="majorHAnsi" w:eastAsia="Times New Roman" w:hAnsiTheme="majorHAnsi" w:cstheme="majorHAnsi"/>
-                <w:color w:val="000000"/>
-                <w:sz w:val="18"/>
-                <w:szCs w:val="18"/>
-              </w:rPr>
-              <w:t>f</w:t>
-            </w:r>
-            <w:r>
-              <w:rPr>
-                <w:rFonts w:asciiTheme="majorHAnsi" w:eastAsia="Times New Roman" w:hAnsiTheme="majorHAnsi" w:cstheme="majorHAnsi"/>
-                <w:color w:val="000000"/>
-                <w:sz w:val="18"/>
-                <w:szCs w:val="18"/>
-              </w:rPr>
-              <w:t>#</w:t>
+              <w:t>0</w:t>
             </w:r>
           </w:p>
         </w:tc>
@@ -15818,6 +15396,32 @@
       <w:iCs w:val="0"/>
     </w:rPr>
   </w:style>
+  <w:style w:type="paragraph" w:styleId="DocumentMap">
+    <w:name w:val="Document Map"/>
+    <w:basedOn w:val="Normal"/>
+    <w:link w:val="DocumentMapChar"/>
+    <w:uiPriority w:val="99"/>
+    <w:semiHidden/>
+    <w:unhideWhenUsed/>
+    <w:rsid w:val="00C034EF"/>
+    <w:rPr>
+      <w:rFonts w:ascii="Times New Roman" w:hAnsi="Times New Roman" w:cs="Times New Roman"/>
+    </w:rPr>
+  </w:style>
+  <w:style w:type="character" w:customStyle="1" w:styleId="DocumentMapChar">
+    <w:name w:val="Document Map Char"/>
+    <w:basedOn w:val="DefaultParagraphFont"/>
+    <w:link w:val="DocumentMap"/>
+    <w:uiPriority w:val="99"/>
+    <w:semiHidden/>
+    <w:rsid w:val="00C034EF"/>
+    <w:rPr>
+      <w:rFonts w:ascii="Times New Roman" w:hAnsi="Times New Roman" w:cs="Times New Roman"/>
+      <w:sz w:val="24"/>
+      <w:szCs w:val="24"/>
+      <w:lang w:val="en-GB"/>
+    </w:rPr>
+  </w:style>
 </w:styles>
 </file>
 
@@ -16144,7 +15748,7 @@
 </file>
 
 <file path=customXml/itemProps1.xml><?xml version="1.0" encoding="utf-8"?>
-<ds:datastoreItem xmlns:ds="http://schemas.openxmlformats.org/officeDocument/2006/customXml" ds:itemID="{D798370E-D658-AC4E-8A14-1812D6CA4366}">
+<ds:datastoreItem xmlns:ds="http://schemas.openxmlformats.org/officeDocument/2006/customXml" ds:itemID="{BCA83D09-9AC8-9C42-8025-186CCA2E2501}">
   <ds:schemaRefs>
     <ds:schemaRef ds:uri="http://schemas.openxmlformats.org/officeDocument/2006/bibliography"/>
   </ds:schemaRefs>

</xml_diff>

<commit_message>
Add one more HPM indicator
</commit_message>
<xml_diff>
--- a/internos/activityinfo/AIReports/HPM Table Template 2019.docx
+++ b/internos/activityinfo/AIReports/HPM Table Template 2019.docx
@@ -2189,8 +2189,6 @@
               </w:rPr>
               <w:t xml:space="preserve"> </w:t>
             </w:r>
-            <w:bookmarkStart w:id="0" w:name="_GoBack"/>
-            <w:bookmarkEnd w:id="0"/>
           </w:p>
         </w:tc>
         <w:tc>
@@ -8051,7 +8049,7 @@
                 <w:sz w:val="18"/>
                 <w:szCs w:val="18"/>
               </w:rPr>
-              <w:t>0</w:t>
+              <w:t>1293</w:t>
             </w:r>
           </w:p>
         </w:tc>
@@ -8084,8 +8082,10 @@
                 <w:sz w:val="18"/>
                 <w:szCs w:val="18"/>
               </w:rPr>
-              <w:t>0</w:t>
-            </w:r>
+              <w:t>1293</w:t>
+            </w:r>
+            <w:bookmarkStart w:id="0" w:name="_GoBack"/>
+            <w:bookmarkEnd w:id="0"/>
           </w:p>
         </w:tc>
       </w:tr>
@@ -15859,7 +15859,7 @@
 </file>
 
 <file path=customXml/itemProps1.xml><?xml version="1.0" encoding="utf-8"?>
-<ds:datastoreItem xmlns:ds="http://schemas.openxmlformats.org/officeDocument/2006/customXml" ds:itemID="{AB0B372B-8F07-B34F-9936-3DECE8FD129E}">
+<ds:datastoreItem xmlns:ds="http://schemas.openxmlformats.org/officeDocument/2006/customXml" ds:itemID="{F395F0C8-7BDB-4545-A845-1EBA389014F3}">
   <ds:schemaRefs>
     <ds:schemaRef ds:uri="http://schemas.openxmlformats.org/officeDocument/2006/bibliography"/>
   </ds:schemaRefs>

</xml_diff>